<commit_message>
les rename pour les caracteres francaises et chinoises
</commit_message>
<xml_diff>
--- a/projet_2255/2255/2255/Glossaire.docx
+++ b/projet_2255/2255/2255/Glossaire.docx
@@ -317,44 +317,43 @@
         <w:rPr>
           <w:lang w:val="fr-FR"/>
         </w:rPr>
-        <w:t xml:space="preserve">Camion : </w:t>
-      </w:r>
-      <w:r>
-        <w:rPr>
-          <w:lang w:val="fr-FR"/>
-        </w:rPr>
-        <w:t>véhicule utilisé pour transporter le</w:t>
-      </w:r>
-      <w:r>
-        <w:rPr>
-          <w:lang w:val="fr-FR"/>
-        </w:rPr>
-        <w:t>s</w:t>
-      </w:r>
-      <w:r>
-        <w:rPr>
-          <w:lang w:val="fr-FR"/>
-        </w:rPr>
-        <w:t xml:space="preserve"> bac</w:t>
-      </w:r>
-      <w:r>
-        <w:rPr>
-          <w:lang w:val="fr-FR"/>
-        </w:rPr>
-        <w:t>s.</w:t>
-      </w:r>
-    </w:p>
-    <w:p>
-      <w:pPr>
-        <w:rPr>
-          <w:lang w:val="fr-FR"/>
-        </w:rPr>
-      </w:pPr>
-    </w:p>
-    <w:p>
-      <w:pPr>
-        <w:rPr>
-          <w:rFonts w:hint="eastAsia"/>
+        <w:t>Ville</w:t>
+      </w:r>
+      <w:r>
+        <w:rPr>
+          <w:lang w:val="fr-FR"/>
+        </w:rPr>
+        <w:t>:</w:t>
+      </w:r>
+      <w:r>
+        <w:rPr>
+          <w:lang w:val="fr-FR"/>
+        </w:rPr>
+        <w:t xml:space="preserve"> organismes gouvernementaux traitant des probl</w:t>
+      </w:r>
+      <w:r>
+        <w:rPr>
+          <w:lang w:val="fr-FR"/>
+        </w:rPr>
+        <w:t>è</w:t>
+      </w:r>
+      <w:r>
+        <w:rPr>
+          <w:lang w:val="fr-FR"/>
+        </w:rPr>
+        <w:t>mes liés à l’urbanisme.</w:t>
+      </w:r>
+    </w:p>
+    <w:p>
+      <w:pPr>
+        <w:rPr>
+          <w:lang w:val="fr-FR"/>
+        </w:rPr>
+      </w:pPr>
+    </w:p>
+    <w:p>
+      <w:pPr>
+        <w:rPr>
           <w:lang w:val="fr-FR"/>
         </w:rPr>
       </w:pPr>

</xml_diff>